<commit_message>
menambahkan script dan menambahkan bgm di mainmenu
</commit_message>
<xml_diff>
--- a/Script.docx
+++ b/Script.docx
@@ -1547,8 +1547,6 @@
           <w:sz w:val="24"/>
         </w:rPr>
       </w:pPr>
-      <w:bookmarkStart w:id="0" w:name="_GoBack"/>
-      <w:bookmarkEnd w:id="0"/>
       <w:r>
         <w:rPr>
           <w:rFonts w:ascii="Comic Sans MS" w:hAnsi="Comic Sans MS"/>
@@ -1587,6 +1585,1277 @@
         </w:rPr>
         <w:t>Dan mulai memasuki fase pertanyaan”</w:t>
       </w:r>
+    </w:p>
+    <w:p>
+      <w:pPr>
+        <w:rPr>
+          <w:rFonts w:ascii="Comic Sans MS" w:hAnsi="Comic Sans MS"/>
+          <w:sz w:val="24"/>
+        </w:rPr>
+      </w:pPr>
+      <w:r>
+        <w:rPr>
+          <w:rFonts w:ascii="Comic Sans MS" w:hAnsi="Comic Sans MS"/>
+          <w:sz w:val="24"/>
+        </w:rPr>
+        <w:t xml:space="preserve">scene </w:t>
+      </w:r>
+      <w:r>
+        <w:rPr>
+          <w:rFonts w:ascii="Comic Sans MS" w:hAnsi="Comic Sans MS"/>
+          <w:sz w:val="24"/>
+        </w:rPr>
+        <w:t>white board with fade</w:t>
+      </w:r>
+    </w:p>
+    <w:p>
+      <w:pPr>
+        <w:rPr>
+          <w:rFonts w:ascii="Comic Sans MS" w:hAnsi="Comic Sans MS"/>
+          <w:sz w:val="24"/>
+        </w:rPr>
+      </w:pPr>
+      <w:r>
+        <w:rPr>
+          <w:rFonts w:ascii="Comic Sans MS" w:hAnsi="Comic Sans MS"/>
+          <w:sz w:val="24"/>
+        </w:rPr>
+        <w:t>Guru : Oke anak”…</w:t>
+      </w:r>
+    </w:p>
+    <w:p>
+      <w:pPr>
+        <w:rPr>
+          <w:rFonts w:ascii="Comic Sans MS" w:hAnsi="Comic Sans MS"/>
+          <w:sz w:val="24"/>
+        </w:rPr>
+      </w:pPr>
+      <w:r>
+        <w:rPr>
+          <w:rFonts w:ascii="Comic Sans MS" w:hAnsi="Comic Sans MS"/>
+          <w:sz w:val="24"/>
+        </w:rPr>
+        <w:t>Guru : Sekarang kita akan memasuki sesi pertanyaan.</w:t>
+      </w:r>
+    </w:p>
+    <w:p>
+      <w:pPr>
+        <w:rPr>
+          <w:rFonts w:ascii="Comic Sans MS" w:hAnsi="Comic Sans MS"/>
+          <w:sz w:val="24"/>
+        </w:rPr>
+      </w:pPr>
+      <w:r>
+        <w:rPr>
+          <w:rFonts w:ascii="Comic Sans MS" w:hAnsi="Comic Sans MS"/>
+          <w:sz w:val="24"/>
+        </w:rPr>
+        <w:t>Guru : ibu akan memberikan pertanyaan simple matematika</w:t>
+      </w:r>
+    </w:p>
+    <w:p>
+      <w:pPr>
+        <w:rPr>
+          <w:rFonts w:ascii="Comic Sans MS" w:hAnsi="Comic Sans MS"/>
+          <w:sz w:val="24"/>
+        </w:rPr>
+      </w:pPr>
+      <w:r>
+        <w:rPr>
+          <w:rFonts w:ascii="Comic Sans MS" w:hAnsi="Comic Sans MS"/>
+          <w:sz w:val="24"/>
+        </w:rPr>
+        <w:t>Guru : dan ibu akan memilih salah satu di antara kalian!</w:t>
+      </w:r>
+    </w:p>
+    <w:p>
+      <w:pPr>
+        <w:rPr>
+          <w:rFonts w:ascii="Comic Sans MS" w:hAnsi="Comic Sans MS"/>
+          <w:sz w:val="24"/>
+        </w:rPr>
+      </w:pPr>
+      <w:r>
+        <w:rPr>
+          <w:rFonts w:ascii="Comic Sans MS" w:hAnsi="Comic Sans MS"/>
+          <w:sz w:val="24"/>
+        </w:rPr>
+        <w:t>Deni : Waduhhhh,mati dah!</w:t>
+      </w:r>
+    </w:p>
+    <w:p>
+      <w:pPr>
+        <w:rPr>
+          <w:rFonts w:ascii="Comic Sans MS" w:hAnsi="Comic Sans MS"/>
+          <w:sz w:val="24"/>
+        </w:rPr>
+      </w:pPr>
+      <w:r>
+        <w:rPr>
+          <w:rFonts w:ascii="Comic Sans MS" w:hAnsi="Comic Sans MS"/>
+          <w:sz w:val="24"/>
+        </w:rPr>
+        <w:t>Rangga : Iya njer, malu gua klo gabisa jawab</w:t>
+      </w:r>
+    </w:p>
+    <w:p>
+      <w:pPr>
+        <w:rPr>
+          <w:rFonts w:ascii="Comic Sans MS" w:hAnsi="Comic Sans MS"/>
+          <w:sz w:val="24"/>
+        </w:rPr>
+      </w:pPr>
+      <w:r>
+        <w:rPr>
+          <w:rFonts w:ascii="Comic Sans MS" w:hAnsi="Comic Sans MS"/>
+          <w:sz w:val="24"/>
+        </w:rPr>
+        <w:t>Guru : Oke rangga, karna kamu ngobrol, jadi kamu yg harus jawab pertanyaan nya!</w:t>
+      </w:r>
+    </w:p>
+    <w:p>
+      <w:pPr>
+        <w:rPr>
+          <w:rFonts w:ascii="Comic Sans MS" w:hAnsi="Comic Sans MS"/>
+          <w:sz w:val="24"/>
+        </w:rPr>
+      </w:pPr>
+      <w:r>
+        <w:rPr>
+          <w:rFonts w:ascii="Comic Sans MS" w:hAnsi="Comic Sans MS"/>
+          <w:sz w:val="24"/>
+        </w:rPr>
+        <w:t>With vpunch</w:t>
+      </w:r>
+    </w:p>
+    <w:p>
+      <w:pPr>
+        <w:rPr>
+          <w:rFonts w:ascii="Comic Sans MS" w:hAnsi="Comic Sans MS"/>
+          <w:sz w:val="24"/>
+        </w:rPr>
+      </w:pPr>
+      <w:r>
+        <w:rPr>
+          <w:rFonts w:ascii="Comic Sans MS" w:hAnsi="Comic Sans MS"/>
+          <w:sz w:val="24"/>
+        </w:rPr>
+        <w:t>Rangga : Ya ampun, cmn ngobrol sedikit padahal *dalem hati</w:t>
+      </w:r>
+    </w:p>
+    <w:p>
+      <w:pPr>
+        <w:rPr>
+          <w:rFonts w:ascii="Comic Sans MS" w:hAnsi="Comic Sans MS"/>
+          <w:sz w:val="24"/>
+        </w:rPr>
+      </w:pPr>
+      <w:r>
+        <w:rPr>
+          <w:rFonts w:ascii="Comic Sans MS" w:hAnsi="Comic Sans MS"/>
+          <w:sz w:val="24"/>
+        </w:rPr>
+        <w:t>---------------</w:t>
+      </w:r>
+      <w:r>
+        <w:rPr>
+          <w:rFonts w:ascii="Comic Sans MS" w:hAnsi="Comic Sans MS"/>
+          <w:sz w:val="24"/>
+        </w:rPr>
+        <w:t>Mereka mulai quiz----------  “males ketik,nanti aja di coding”</w:t>
+      </w:r>
+    </w:p>
+    <w:p>
+      <w:pPr>
+        <w:rPr>
+          <w:rFonts w:ascii="Comic Sans MS" w:hAnsi="Comic Sans MS"/>
+          <w:sz w:val="24"/>
+        </w:rPr>
+      </w:pPr>
+      <w:r>
+        <w:rPr>
+          <w:rFonts w:ascii="Comic Sans MS" w:hAnsi="Comic Sans MS"/>
+          <w:sz w:val="24"/>
+        </w:rPr>
+        <w:t>With fade</w:t>
+      </w:r>
+    </w:p>
+    <w:p>
+      <w:pPr>
+        <w:rPr>
+          <w:rFonts w:ascii="Comic Sans MS" w:hAnsi="Comic Sans MS"/>
+          <w:sz w:val="24"/>
+        </w:rPr>
+      </w:pPr>
+      <w:r>
+        <w:rPr>
+          <w:rFonts w:ascii="Comic Sans MS" w:hAnsi="Comic Sans MS"/>
+          <w:sz w:val="24"/>
+        </w:rPr>
+        <w:t>Guru : Oke pelajaran hari ini selesai…</w:t>
+      </w:r>
+    </w:p>
+    <w:p>
+      <w:pPr>
+        <w:rPr>
+          <w:rFonts w:ascii="Comic Sans MS" w:hAnsi="Comic Sans MS"/>
+          <w:sz w:val="24"/>
+        </w:rPr>
+      </w:pPr>
+      <w:r>
+        <w:rPr>
+          <w:rFonts w:ascii="Comic Sans MS" w:hAnsi="Comic Sans MS"/>
+          <w:sz w:val="24"/>
+        </w:rPr>
+        <w:t>Guru : selamat istirahat semua!</w:t>
+      </w:r>
+    </w:p>
+    <w:p>
+      <w:pPr>
+        <w:rPr>
+          <w:rFonts w:ascii="Comic Sans MS" w:hAnsi="Comic Sans MS"/>
+          <w:sz w:val="24"/>
+        </w:rPr>
+      </w:pPr>
+      <w:r>
+        <w:rPr>
+          <w:rFonts w:ascii="Comic Sans MS" w:hAnsi="Comic Sans MS"/>
+          <w:sz w:val="24"/>
+        </w:rPr>
+        <w:t>With fade</w:t>
+      </w:r>
+    </w:p>
+    <w:p>
+      <w:pPr>
+        <w:rPr>
+          <w:rFonts w:ascii="Comic Sans MS" w:hAnsi="Comic Sans MS"/>
+          <w:sz w:val="24"/>
+        </w:rPr>
+      </w:pPr>
+      <w:r>
+        <w:rPr>
+          <w:rFonts w:ascii="Comic Sans MS" w:hAnsi="Comic Sans MS"/>
+          <w:sz w:val="24"/>
+        </w:rPr>
+        <w:t>Rangga : anjay,padahal lu yang ngajakin gue ngobrol den, kenapa jadi gue yg kena</w:t>
+      </w:r>
+    </w:p>
+    <w:p>
+      <w:pPr>
+        <w:rPr>
+          <w:rFonts w:ascii="Comic Sans MS" w:hAnsi="Comic Sans MS"/>
+          <w:sz w:val="24"/>
+        </w:rPr>
+      </w:pPr>
+      <w:r>
+        <w:rPr>
+          <w:rFonts w:ascii="Comic Sans MS" w:hAnsi="Comic Sans MS"/>
+          <w:sz w:val="24"/>
+        </w:rPr>
+        <w:t>Deni : Hahaha, Hoki lu kurang tinggi rang!</w:t>
+      </w:r>
+    </w:p>
+    <w:p>
+      <w:pPr>
+        <w:rPr>
+          <w:rFonts w:ascii="Comic Sans MS" w:hAnsi="Comic Sans MS"/>
+          <w:sz w:val="24"/>
+        </w:rPr>
+      </w:pPr>
+      <w:r>
+        <w:rPr>
+          <w:rFonts w:ascii="Comic Sans MS" w:hAnsi="Comic Sans MS"/>
+          <w:sz w:val="24"/>
+        </w:rPr>
+        <w:t>Rangga “Sialan lu”</w:t>
+      </w:r>
+    </w:p>
+    <w:p>
+      <w:pPr>
+        <w:rPr>
+          <w:rFonts w:ascii="Comic Sans MS" w:hAnsi="Comic Sans MS"/>
+          <w:sz w:val="24"/>
+        </w:rPr>
+      </w:pPr>
+      <w:r>
+        <w:rPr>
+          <w:rFonts w:ascii="Comic Sans MS" w:hAnsi="Comic Sans MS"/>
+          <w:sz w:val="24"/>
+        </w:rPr>
+        <w:t>With vpunch</w:t>
+      </w:r>
+    </w:p>
+    <w:p>
+      <w:pPr>
+        <w:rPr>
+          <w:rFonts w:ascii="Comic Sans MS" w:hAnsi="Comic Sans MS"/>
+          <w:sz w:val="24"/>
+        </w:rPr>
+      </w:pPr>
+      <w:r>
+        <w:rPr>
+          <w:rFonts w:ascii="Comic Sans MS" w:hAnsi="Comic Sans MS"/>
+          <w:sz w:val="24"/>
+        </w:rPr>
+        <w:t>Rangga : waduh</w:t>
+      </w:r>
+    </w:p>
+    <w:p>
+      <w:pPr>
+        <w:rPr>
+          <w:rFonts w:ascii="Comic Sans MS" w:hAnsi="Comic Sans MS"/>
+          <w:sz w:val="24"/>
+        </w:rPr>
+      </w:pPr>
+      <w:r>
+        <w:rPr>
+          <w:rFonts w:ascii="Comic Sans MS" w:hAnsi="Comic Sans MS"/>
+          <w:sz w:val="24"/>
+        </w:rPr>
+        <w:t>Deni : Ngapa rang?</w:t>
+      </w:r>
+    </w:p>
+    <w:p>
+      <w:pPr>
+        <w:rPr>
+          <w:rFonts w:ascii="Comic Sans MS" w:hAnsi="Comic Sans MS"/>
+          <w:sz w:val="24"/>
+        </w:rPr>
+      </w:pPr>
+      <w:r>
+        <w:rPr>
+          <w:rFonts w:ascii="Comic Sans MS" w:hAnsi="Comic Sans MS"/>
+          <w:sz w:val="24"/>
+        </w:rPr>
+        <w:t>Rangga : kunci motor gue lupa gua cabut pas di motor</w:t>
+      </w:r>
+    </w:p>
+    <w:p>
+      <w:pPr>
+        <w:rPr>
+          <w:rFonts w:ascii="Comic Sans MS" w:hAnsi="Comic Sans MS"/>
+          <w:sz w:val="24"/>
+        </w:rPr>
+      </w:pPr>
+      <w:r>
+        <w:rPr>
+          <w:rFonts w:ascii="Comic Sans MS" w:hAnsi="Comic Sans MS"/>
+          <w:sz w:val="24"/>
+        </w:rPr>
+        <w:lastRenderedPageBreak/>
+        <w:t>Deni : yehh pele, buru</w:t>
+      </w:r>
+      <w:r>
+        <w:rPr>
+          <w:rFonts w:ascii="Comic Sans MS" w:hAnsi="Comic Sans MS"/>
+          <w:sz w:val="24"/>
+        </w:rPr>
+        <w:t>an</w:t>
+      </w:r>
+      <w:r>
+        <w:rPr>
+          <w:rFonts w:ascii="Comic Sans MS" w:hAnsi="Comic Sans MS"/>
+          <w:sz w:val="24"/>
+        </w:rPr>
+        <w:t xml:space="preserve"> ambil! Nanti ada orang iseng</w:t>
+      </w:r>
+    </w:p>
+    <w:p>
+      <w:pPr>
+        <w:rPr>
+          <w:rFonts w:ascii="Comic Sans MS" w:hAnsi="Comic Sans MS"/>
+          <w:sz w:val="24"/>
+        </w:rPr>
+      </w:pPr>
+      <w:r>
+        <w:rPr>
+          <w:rFonts w:ascii="Comic Sans MS" w:hAnsi="Comic Sans MS"/>
+          <w:sz w:val="24"/>
+        </w:rPr>
+        <w:t>Rangga : Yaudah gua ambil dlu dah</w:t>
+      </w:r>
+    </w:p>
+    <w:p>
+      <w:pPr>
+        <w:rPr>
+          <w:rFonts w:ascii="Comic Sans MS" w:hAnsi="Comic Sans MS"/>
+          <w:sz w:val="24"/>
+        </w:rPr>
+      </w:pPr>
+      <w:r>
+        <w:rPr>
+          <w:rFonts w:ascii="Comic Sans MS" w:hAnsi="Comic Sans MS"/>
+          <w:sz w:val="24"/>
+        </w:rPr>
+        <w:t xml:space="preserve">Scene parkiran with fade </w:t>
+      </w:r>
+    </w:p>
+    <w:p>
+      <w:pPr>
+        <w:rPr>
+          <w:rFonts w:ascii="Comic Sans MS" w:hAnsi="Comic Sans MS"/>
+          <w:sz w:val="24"/>
+        </w:rPr>
+      </w:pPr>
+      <w:r>
+        <w:rPr>
+          <w:rFonts w:ascii="Comic Sans MS" w:hAnsi="Comic Sans MS"/>
+          <w:sz w:val="24"/>
+        </w:rPr>
+        <w:t>Rangga : hadehh…</w:t>
+      </w:r>
+    </w:p>
+    <w:p>
+      <w:pPr>
+        <w:rPr>
+          <w:rFonts w:ascii="Comic Sans MS" w:hAnsi="Comic Sans MS"/>
+          <w:sz w:val="24"/>
+        </w:rPr>
+      </w:pPr>
+      <w:r>
+        <w:rPr>
+          <w:rFonts w:ascii="Comic Sans MS" w:hAnsi="Comic Sans MS"/>
+          <w:sz w:val="24"/>
+        </w:rPr>
+        <w:t>Rangga : untung aja, nih kunci gaada yang ambil!</w:t>
+      </w:r>
+    </w:p>
+    <w:p>
+      <w:pPr>
+        <w:rPr>
+          <w:rFonts w:ascii="Comic Sans MS" w:hAnsi="Comic Sans MS"/>
+          <w:sz w:val="24"/>
+        </w:rPr>
+      </w:pPr>
+      <w:r>
+        <w:rPr>
+          <w:rFonts w:ascii="Comic Sans MS" w:hAnsi="Comic Sans MS"/>
+          <w:sz w:val="24"/>
+        </w:rPr>
+        <w:t>Rangga : …</w:t>
+      </w:r>
+    </w:p>
+    <w:p>
+      <w:pPr>
+        <w:rPr>
+          <w:rFonts w:ascii="Comic Sans MS" w:hAnsi="Comic Sans MS"/>
+          <w:sz w:val="24"/>
+        </w:rPr>
+      </w:pPr>
+      <w:r>
+        <w:rPr>
+          <w:rFonts w:ascii="Comic Sans MS" w:hAnsi="Comic Sans MS"/>
+          <w:sz w:val="24"/>
+        </w:rPr>
+        <w:t>Rangga : itu ada apaan rame” begitu?</w:t>
+      </w:r>
+    </w:p>
+    <w:p>
+      <w:pPr>
+        <w:rPr>
+          <w:rFonts w:ascii="Comic Sans MS" w:hAnsi="Comic Sans MS"/>
+          <w:sz w:val="24"/>
+        </w:rPr>
+      </w:pPr>
+      <w:r>
+        <w:rPr>
+          <w:rFonts w:ascii="Comic Sans MS" w:hAnsi="Comic Sans MS"/>
+          <w:sz w:val="24"/>
+        </w:rPr>
+        <w:t xml:space="preserve">Rangga : </w:t>
+      </w:r>
+      <w:r>
+        <w:rPr>
+          <w:rFonts w:ascii="Comic Sans MS" w:hAnsi="Comic Sans MS"/>
+          <w:sz w:val="24"/>
+        </w:rPr>
+        <w:t>wahhh kacau…</w:t>
+      </w:r>
+    </w:p>
+    <w:p>
+      <w:pPr>
+        <w:rPr>
+          <w:rFonts w:ascii="Comic Sans MS" w:hAnsi="Comic Sans MS"/>
+          <w:sz w:val="24"/>
+        </w:rPr>
+      </w:pPr>
+      <w:r>
+        <w:rPr>
+          <w:rFonts w:ascii="Comic Sans MS" w:hAnsi="Comic Sans MS"/>
+          <w:sz w:val="24"/>
+        </w:rPr>
+        <w:t>Rangga : ada Kasus bullying!</w:t>
+      </w:r>
+    </w:p>
+    <w:p>
+      <w:pPr>
+        <w:rPr>
+          <w:rFonts w:ascii="Comic Sans MS" w:hAnsi="Comic Sans MS"/>
+          <w:sz w:val="24"/>
+        </w:rPr>
+      </w:pPr>
+      <w:r>
+        <w:rPr>
+          <w:rFonts w:ascii="Comic Sans MS" w:hAnsi="Comic Sans MS"/>
+          <w:sz w:val="24"/>
+        </w:rPr>
+        <w:t>Rangga : mana tuh cewe dikeroyok rame-rame lagi!</w:t>
+      </w:r>
+    </w:p>
+    <w:p>
+      <w:pPr>
+        <w:rPr>
+          <w:rFonts w:ascii="Comic Sans MS" w:hAnsi="Comic Sans MS"/>
+          <w:sz w:val="24"/>
+        </w:rPr>
+      </w:pPr>
+      <w:r>
+        <w:rPr>
+          <w:rFonts w:ascii="Comic Sans MS" w:hAnsi="Comic Sans MS"/>
+          <w:sz w:val="24"/>
+        </w:rPr>
+        <w:t>Rangga : haduh gue pengen banget bantuin dia…</w:t>
+      </w:r>
+    </w:p>
+    <w:p>
+      <w:pPr>
+        <w:rPr>
+          <w:rFonts w:ascii="Comic Sans MS" w:hAnsi="Comic Sans MS"/>
+          <w:sz w:val="24"/>
+        </w:rPr>
+      </w:pPr>
+      <w:r>
+        <w:rPr>
+          <w:rFonts w:ascii="Comic Sans MS" w:hAnsi="Comic Sans MS"/>
+          <w:sz w:val="24"/>
+        </w:rPr>
+        <w:t>Rangga : tapi gua males banget terlibat sama urusan orang lain.</w:t>
+      </w:r>
+    </w:p>
+    <w:p>
+      <w:pPr>
+        <w:rPr>
+          <w:rFonts w:ascii="Comic Sans MS" w:hAnsi="Comic Sans MS"/>
+          <w:sz w:val="24"/>
+        </w:rPr>
+      </w:pPr>
+      <w:r>
+        <w:rPr>
+          <w:rFonts w:ascii="Comic Sans MS" w:hAnsi="Comic Sans MS"/>
+          <w:sz w:val="24"/>
+        </w:rPr>
+        <w:t>Rangga :</w:t>
+      </w:r>
+      <w:r>
+        <w:rPr>
+          <w:rFonts w:ascii="Comic Sans MS" w:hAnsi="Comic Sans MS"/>
+          <w:sz w:val="24"/>
+        </w:rPr>
+        <w:t xml:space="preserve"> haduh bantu gak ya?</w:t>
+      </w:r>
+    </w:p>
+    <w:p>
+      <w:pPr>
+        <w:rPr>
+          <w:rFonts w:ascii="Comic Sans MS" w:hAnsi="Comic Sans MS"/>
+          <w:sz w:val="24"/>
+        </w:rPr>
+      </w:pPr>
+    </w:p>
+    <w:p>
+      <w:pPr>
+        <w:rPr>
+          <w:rFonts w:ascii="Comic Sans MS" w:hAnsi="Comic Sans MS"/>
+          <w:sz w:val="24"/>
+        </w:rPr>
+      </w:pPr>
+      <w:r>
+        <w:rPr>
+          <w:rFonts w:ascii="Comic Sans MS" w:hAnsi="Comic Sans MS"/>
+          <w:sz w:val="24"/>
+        </w:rPr>
+        <w:t xml:space="preserve">    menu :</w:t>
+      </w:r>
+    </w:p>
+    <w:p>
+      <w:pPr>
+        <w:rPr>
+          <w:rFonts w:ascii="Comic Sans MS" w:hAnsi="Comic Sans MS"/>
+          <w:sz w:val="24"/>
+        </w:rPr>
+      </w:pPr>
+      <w:r>
+        <w:rPr>
+          <w:rFonts w:ascii="Comic Sans MS" w:hAnsi="Comic Sans MS"/>
+          <w:sz w:val="24"/>
+        </w:rPr>
+        <w:t xml:space="preserve">        "</w:t>
+      </w:r>
+      <w:r>
+        <w:rPr>
+          <w:rFonts w:ascii="Comic Sans MS" w:hAnsi="Comic Sans MS"/>
+          <w:sz w:val="24"/>
+        </w:rPr>
+        <w:t>Bantuin</w:t>
+      </w:r>
+      <w:r>
+        <w:rPr>
+          <w:rFonts w:ascii="Comic Sans MS" w:hAnsi="Comic Sans MS"/>
+          <w:sz w:val="24"/>
+        </w:rPr>
+        <w:t>":</w:t>
+      </w:r>
+    </w:p>
+    <w:p>
+      <w:pPr>
+        <w:rPr>
+          <w:rFonts w:ascii="Comic Sans MS" w:hAnsi="Comic Sans MS"/>
+          <w:sz w:val="24"/>
+        </w:rPr>
+      </w:pPr>
+      <w:r>
+        <w:rPr>
+          <w:rFonts w:ascii="Comic Sans MS" w:hAnsi="Comic Sans MS"/>
+          <w:sz w:val="24"/>
+        </w:rPr>
+        <w:t xml:space="preserve">            jump </w:t>
+      </w:r>
+      <w:r>
+        <w:rPr>
+          <w:rFonts w:ascii="Comic Sans MS" w:hAnsi="Comic Sans MS"/>
+          <w:sz w:val="24"/>
+        </w:rPr>
+        <w:t>bantuin</w:t>
+      </w:r>
+    </w:p>
+    <w:p>
+      <w:pPr>
+        <w:rPr>
+          <w:rFonts w:ascii="Comic Sans MS" w:hAnsi="Comic Sans MS"/>
+          <w:sz w:val="24"/>
+        </w:rPr>
+      </w:pPr>
+    </w:p>
+    <w:p>
+      <w:pPr>
+        <w:rPr>
+          <w:rFonts w:ascii="Comic Sans MS" w:hAnsi="Comic Sans MS"/>
+          <w:sz w:val="24"/>
+        </w:rPr>
+      </w:pPr>
+      <w:r>
+        <w:rPr>
+          <w:rFonts w:ascii="Comic Sans MS" w:hAnsi="Comic Sans MS"/>
+          <w:sz w:val="24"/>
+        </w:rPr>
+        <w:t xml:space="preserve">        "</w:t>
+      </w:r>
+      <w:r>
+        <w:rPr>
+          <w:rFonts w:ascii="Comic Sans MS" w:hAnsi="Comic Sans MS"/>
+          <w:sz w:val="24"/>
+        </w:rPr>
+        <w:t>Pura-pura ga liat</w:t>
+      </w:r>
+      <w:r>
+        <w:rPr>
+          <w:rFonts w:ascii="Comic Sans MS" w:hAnsi="Comic Sans MS"/>
+          <w:sz w:val="24"/>
+        </w:rPr>
+        <w:t>":</w:t>
+      </w:r>
+    </w:p>
+    <w:p>
+      <w:pPr>
+        <w:rPr>
+          <w:rFonts w:ascii="Comic Sans MS" w:hAnsi="Comic Sans MS"/>
+          <w:sz w:val="24"/>
+        </w:rPr>
+      </w:pPr>
+      <w:r>
+        <w:rPr>
+          <w:rFonts w:ascii="Comic Sans MS" w:hAnsi="Comic Sans MS"/>
+          <w:sz w:val="24"/>
+        </w:rPr>
+        <w:t xml:space="preserve">            jump </w:t>
+      </w:r>
+      <w:r>
+        <w:rPr>
+          <w:rFonts w:ascii="Comic Sans MS" w:hAnsi="Comic Sans MS"/>
+          <w:sz w:val="24"/>
+        </w:rPr>
+        <w:t>p</w:t>
+      </w:r>
+      <w:r>
+        <w:rPr>
+          <w:rFonts w:ascii="Comic Sans MS" w:hAnsi="Comic Sans MS"/>
+          <w:sz w:val="24"/>
+        </w:rPr>
+        <w:t>pgl</w:t>
+      </w:r>
+    </w:p>
+    <w:p>
+      <w:pPr>
+        <w:rPr>
+          <w:rFonts w:ascii="Comic Sans MS" w:hAnsi="Comic Sans MS"/>
+          <w:sz w:val="24"/>
+        </w:rPr>
+      </w:pPr>
+    </w:p>
+    <w:p>
+      <w:pPr>
+        <w:rPr>
+          <w:rFonts w:ascii="Comic Sans MS" w:hAnsi="Comic Sans MS"/>
+          <w:sz w:val="24"/>
+        </w:rPr>
+      </w:pPr>
+      <w:r>
+        <w:rPr>
+          <w:rFonts w:ascii="Comic Sans MS" w:hAnsi="Comic Sans MS"/>
+          <w:sz w:val="24"/>
+        </w:rPr>
+        <w:t>label Bantuin :</w:t>
+      </w:r>
+    </w:p>
+    <w:p>
+      <w:pPr>
+        <w:rPr>
+          <w:rFonts w:ascii="Comic Sans MS" w:hAnsi="Comic Sans MS"/>
+          <w:sz w:val="24"/>
+        </w:rPr>
+      </w:pPr>
+      <w:r>
+        <w:rPr>
+          <w:rFonts w:ascii="Comic Sans MS" w:hAnsi="Comic Sans MS"/>
+          <w:sz w:val="24"/>
+        </w:rPr>
+        <w:t>Rangga : ahhh…pokoknya harus gua bantuin!</w:t>
+      </w:r>
+    </w:p>
+    <w:p>
+      <w:pPr>
+        <w:rPr>
+          <w:rFonts w:ascii="Comic Sans MS" w:hAnsi="Comic Sans MS"/>
+          <w:sz w:val="24"/>
+        </w:rPr>
+      </w:pPr>
+      <w:r>
+        <w:rPr>
+          <w:rFonts w:ascii="Comic Sans MS" w:hAnsi="Comic Sans MS"/>
+          <w:sz w:val="24"/>
+        </w:rPr>
+        <w:t>Rangga : gua gabisa ngeliat orang lain ditindas!</w:t>
+      </w:r>
+    </w:p>
+    <w:p>
+      <w:pPr>
+        <w:rPr>
+          <w:rFonts w:ascii="Comic Sans MS" w:hAnsi="Comic Sans MS"/>
+          <w:sz w:val="24"/>
+        </w:rPr>
+      </w:pPr>
+      <w:r>
+        <w:rPr>
+          <w:rFonts w:ascii="Comic Sans MS" w:hAnsi="Comic Sans MS"/>
+          <w:sz w:val="24"/>
+        </w:rPr>
+        <w:t>With fade</w:t>
+      </w:r>
+    </w:p>
+    <w:p>
+      <w:pPr>
+        <w:rPr>
+          <w:rFonts w:ascii="Comic Sans MS" w:hAnsi="Comic Sans MS"/>
+          <w:sz w:val="24"/>
+        </w:rPr>
+      </w:pPr>
+      <w:r>
+        <w:rPr>
+          <w:rFonts w:ascii="Comic Sans MS" w:hAnsi="Comic Sans MS"/>
+          <w:sz w:val="24"/>
+        </w:rPr>
+        <w:lastRenderedPageBreak/>
+        <w:t>Scene rangga megang tangan kang bully yang lgi ngejambak rambut korbannya</w:t>
+      </w:r>
+    </w:p>
+    <w:p>
+      <w:pPr>
+        <w:rPr>
+          <w:rFonts w:ascii="Comic Sans MS" w:hAnsi="Comic Sans MS"/>
+          <w:sz w:val="24"/>
+        </w:rPr>
+      </w:pPr>
+      <w:r>
+        <w:rPr>
+          <w:rFonts w:ascii="Comic Sans MS" w:hAnsi="Comic Sans MS"/>
+          <w:sz w:val="24"/>
+        </w:rPr>
+        <w:t>Kang bully : with vpunch *kesakitan</w:t>
+      </w:r>
+    </w:p>
+    <w:p>
+      <w:pPr>
+        <w:rPr>
+          <w:rFonts w:ascii="Comic Sans MS" w:hAnsi="Comic Sans MS"/>
+          <w:sz w:val="24"/>
+        </w:rPr>
+      </w:pPr>
+      <w:r>
+        <w:rPr>
+          <w:rFonts w:ascii="Comic Sans MS" w:hAnsi="Comic Sans MS"/>
+          <w:sz w:val="24"/>
+        </w:rPr>
+        <w:t>Kang bully : hah? Siapa lu berani-berani nya ikut campur?!</w:t>
+      </w:r>
+    </w:p>
+    <w:p>
+      <w:pPr>
+        <w:rPr>
+          <w:rFonts w:ascii="Comic Sans MS" w:hAnsi="Comic Sans MS"/>
+          <w:sz w:val="24"/>
+        </w:rPr>
+      </w:pPr>
+      <w:r>
+        <w:rPr>
+          <w:rFonts w:ascii="Comic Sans MS" w:hAnsi="Comic Sans MS"/>
+          <w:sz w:val="24"/>
+        </w:rPr>
+        <w:t>Rangga : emang nya kenapa kalo gua ikut campur?</w:t>
+      </w:r>
+    </w:p>
+    <w:p>
+      <w:pPr>
+        <w:rPr>
+          <w:rFonts w:ascii="Comic Sans MS" w:hAnsi="Comic Sans MS"/>
+          <w:sz w:val="24"/>
+        </w:rPr>
+      </w:pPr>
+      <w:r>
+        <w:rPr>
+          <w:rFonts w:ascii="Comic Sans MS" w:hAnsi="Comic Sans MS"/>
+          <w:sz w:val="24"/>
+        </w:rPr>
+        <w:t xml:space="preserve">Rangga : Jangan bisanya ngeroyok orang rame-rame, Dasar </w:t>
+      </w:r>
+      <w:r>
+        <w:rPr>
+          <w:rFonts w:ascii="Comic Sans MS" w:hAnsi="Comic Sans MS"/>
+          <w:sz w:val="24"/>
+        </w:rPr>
+        <w:t>pengecut</w:t>
+      </w:r>
+      <w:r>
+        <w:rPr>
+          <w:rFonts w:ascii="Comic Sans MS" w:hAnsi="Comic Sans MS"/>
+          <w:sz w:val="24"/>
+        </w:rPr>
+        <w:t>!</w:t>
+      </w:r>
+    </w:p>
+    <w:p>
+      <w:pPr>
+        <w:rPr>
+          <w:rFonts w:ascii="Comic Sans MS" w:hAnsi="Comic Sans MS"/>
+          <w:sz w:val="24"/>
+        </w:rPr>
+      </w:pPr>
+      <w:r>
+        <w:rPr>
+          <w:rFonts w:ascii="Comic Sans MS" w:hAnsi="Comic Sans MS"/>
+          <w:sz w:val="24"/>
+        </w:rPr>
+        <w:t>Kang bully : …</w:t>
+      </w:r>
+    </w:p>
+    <w:p>
+      <w:pPr>
+        <w:rPr>
+          <w:rFonts w:ascii="Comic Sans MS" w:hAnsi="Comic Sans MS"/>
+          <w:sz w:val="24"/>
+        </w:rPr>
+      </w:pPr>
+      <w:r>
+        <w:rPr>
+          <w:rFonts w:ascii="Comic Sans MS" w:hAnsi="Comic Sans MS"/>
+          <w:sz w:val="24"/>
+        </w:rPr>
+        <w:t>*bell ringing …</w:t>
+      </w:r>
+    </w:p>
+    <w:p>
+      <w:pPr>
+        <w:rPr>
+          <w:rFonts w:ascii="Comic Sans MS" w:hAnsi="Comic Sans MS"/>
+          <w:sz w:val="24"/>
+        </w:rPr>
+      </w:pPr>
+      <w:r>
+        <w:rPr>
+          <w:rFonts w:ascii="Comic Sans MS" w:hAnsi="Comic Sans MS"/>
+          <w:sz w:val="24"/>
+        </w:rPr>
+        <w:t>Kang bully : hah…</w:t>
+      </w:r>
+      <w:r>
+        <w:rPr>
+          <w:rFonts w:ascii="Comic Sans MS" w:hAnsi="Comic Sans MS"/>
+          <w:sz w:val="24"/>
+        </w:rPr>
+        <w:t>selamat lu ye gara-gara udah bel masuk.</w:t>
+      </w:r>
+    </w:p>
+    <w:p>
+      <w:pPr>
+        <w:rPr>
+          <w:rFonts w:ascii="Comic Sans MS" w:hAnsi="Comic Sans MS"/>
+          <w:sz w:val="24"/>
+        </w:rPr>
+      </w:pPr>
+      <w:r>
+        <w:rPr>
+          <w:rFonts w:ascii="Comic Sans MS" w:hAnsi="Comic Sans MS"/>
+          <w:sz w:val="24"/>
+        </w:rPr>
+        <w:t>Kang bully : ayo gays kita balik ke kelas</w:t>
+      </w:r>
+    </w:p>
+    <w:p>
+      <w:pPr>
+        <w:rPr>
+          <w:rFonts w:ascii="Comic Sans MS" w:hAnsi="Comic Sans MS"/>
+          <w:sz w:val="24"/>
+        </w:rPr>
+      </w:pPr>
+      <w:r>
+        <w:rPr>
+          <w:rFonts w:ascii="Comic Sans MS" w:hAnsi="Comic Sans MS"/>
+          <w:sz w:val="24"/>
+        </w:rPr>
+        <w:t>Rangga : Yee bilang aja lu takut dasar pengecut!</w:t>
+      </w:r>
+    </w:p>
+    <w:p>
+      <w:pPr>
+        <w:rPr>
+          <w:rFonts w:ascii="Comic Sans MS" w:hAnsi="Comic Sans MS"/>
+          <w:sz w:val="24"/>
+        </w:rPr>
+      </w:pPr>
+      <w:r>
+        <w:rPr>
+          <w:rFonts w:ascii="Comic Sans MS" w:hAnsi="Comic Sans MS"/>
+          <w:sz w:val="24"/>
+        </w:rPr>
+        <w:t>Rangga : Elu ga</w:t>
+      </w:r>
+      <w:r>
+        <w:rPr>
+          <w:rFonts w:ascii="Comic Sans MS" w:hAnsi="Comic Sans MS"/>
+          <w:sz w:val="24"/>
+        </w:rPr>
+        <w:t xml:space="preserve">papa </w:t>
+      </w:r>
+      <w:r>
+        <w:rPr>
+          <w:rFonts w:ascii="Comic Sans MS" w:hAnsi="Comic Sans MS"/>
+          <w:sz w:val="24"/>
+        </w:rPr>
+        <w:t>kan? Ada yang sakit?</w:t>
+      </w:r>
+    </w:p>
+    <w:p>
+      <w:pPr>
+        <w:rPr>
+          <w:rFonts w:ascii="Comic Sans MS" w:hAnsi="Comic Sans MS"/>
+          <w:sz w:val="24"/>
+        </w:rPr>
+      </w:pPr>
+      <w:r>
+        <w:rPr>
+          <w:rFonts w:ascii="Comic Sans MS" w:hAnsi="Comic Sans MS"/>
+          <w:sz w:val="24"/>
+        </w:rPr>
+        <w:t>Sarah : ……</w:t>
+      </w:r>
+    </w:p>
+    <w:p>
+      <w:pPr>
+        <w:rPr>
+          <w:rFonts w:ascii="Comic Sans MS" w:hAnsi="Comic Sans MS"/>
+          <w:sz w:val="24"/>
+        </w:rPr>
+      </w:pPr>
+      <w:r>
+        <w:rPr>
+          <w:rFonts w:ascii="Comic Sans MS" w:hAnsi="Comic Sans MS"/>
+          <w:sz w:val="24"/>
+        </w:rPr>
+        <w:t>Sarah : *Menundukan kepala nya sebagai rasa terima kasih lalu langsung kabur lari</w:t>
+      </w:r>
+    </w:p>
+    <w:p>
+      <w:pPr>
+        <w:rPr>
+          <w:rFonts w:ascii="Comic Sans MS" w:hAnsi="Comic Sans MS"/>
+          <w:sz w:val="24"/>
+        </w:rPr>
+      </w:pPr>
+      <w:r>
+        <w:rPr>
+          <w:rFonts w:ascii="Comic Sans MS" w:hAnsi="Comic Sans MS"/>
+          <w:sz w:val="24"/>
+        </w:rPr>
+        <w:t xml:space="preserve">Rangga : hah? </w:t>
+      </w:r>
+      <w:r>
+        <w:rPr>
+          <w:rFonts w:ascii="Comic Sans MS" w:hAnsi="Comic Sans MS"/>
+          <w:sz w:val="24"/>
+        </w:rPr>
+        <w:t>Gitu doang?</w:t>
+      </w:r>
+    </w:p>
+    <w:p>
+      <w:pPr>
+        <w:rPr>
+          <w:rFonts w:ascii="Comic Sans MS" w:hAnsi="Comic Sans MS"/>
+          <w:sz w:val="24"/>
+        </w:rPr>
+      </w:pPr>
+      <w:r>
+        <w:rPr>
+          <w:rFonts w:ascii="Comic Sans MS" w:hAnsi="Comic Sans MS"/>
+          <w:sz w:val="24"/>
+        </w:rPr>
+        <w:t>Rangga : …</w:t>
+      </w:r>
+    </w:p>
+    <w:p>
+      <w:pPr>
+        <w:rPr>
+          <w:rFonts w:ascii="Comic Sans MS" w:hAnsi="Comic Sans MS"/>
+          <w:sz w:val="24"/>
+        </w:rPr>
+      </w:pPr>
+      <w:r>
+        <w:rPr>
+          <w:rFonts w:ascii="Comic Sans MS" w:hAnsi="Comic Sans MS"/>
+          <w:sz w:val="24"/>
+        </w:rPr>
+        <w:t xml:space="preserve">Rangga : Tapi kayaknya dia nunduk kaya begitu, sebagai ungkapan terima kasih deh   </w:t>
+      </w:r>
+      <w:r>
+        <w:rPr>
+          <w:rFonts w:ascii="Comic Sans MS" w:hAnsi="Comic Sans MS"/>
+          <w:sz w:val="24"/>
+        </w:rPr>
+        <w:br/>
+        <w:t xml:space="preserve">              ke gua</w:t>
+      </w:r>
+    </w:p>
+    <w:p>
+      <w:pPr>
+        <w:rPr>
+          <w:rFonts w:ascii="Comic Sans MS" w:hAnsi="Comic Sans MS"/>
+          <w:sz w:val="24"/>
+        </w:rPr>
+      </w:pPr>
+      <w:r>
+        <w:rPr>
+          <w:rFonts w:ascii="Comic Sans MS" w:hAnsi="Comic Sans MS"/>
+          <w:sz w:val="24"/>
+        </w:rPr>
+        <w:t>Rangga : udh kaya orang jepang aja…</w:t>
+      </w:r>
+    </w:p>
+    <w:p>
+      <w:pPr>
+        <w:rPr>
+          <w:rFonts w:ascii="Comic Sans MS" w:hAnsi="Comic Sans MS"/>
+          <w:sz w:val="24"/>
+        </w:rPr>
+      </w:pPr>
+      <w:r>
+        <w:rPr>
+          <w:rFonts w:ascii="Comic Sans MS" w:hAnsi="Comic Sans MS"/>
+          <w:sz w:val="24"/>
+        </w:rPr>
+        <w:t>Rangga : yaudahlah yang penting di gapa-</w:t>
+      </w:r>
+    </w:p>
+    <w:p>
+      <w:pPr>
+        <w:rPr>
+          <w:rFonts w:ascii="Comic Sans MS" w:hAnsi="Comic Sans MS"/>
+          <w:sz w:val="24"/>
+        </w:rPr>
+      </w:pPr>
+      <w:r>
+        <w:rPr>
+          <w:rFonts w:ascii="Comic Sans MS" w:hAnsi="Comic Sans MS"/>
+          <w:sz w:val="24"/>
+        </w:rPr>
+        <w:t>Scene flashback mimpi sekilas</w:t>
+      </w:r>
+    </w:p>
+    <w:p>
+      <w:pPr>
+        <w:rPr>
+          <w:rFonts w:ascii="Comic Sans MS" w:hAnsi="Comic Sans MS"/>
+          <w:sz w:val="24"/>
+        </w:rPr>
+      </w:pPr>
+      <w:r>
+        <w:rPr>
+          <w:rFonts w:ascii="Comic Sans MS" w:hAnsi="Comic Sans MS"/>
+          <w:sz w:val="24"/>
+        </w:rPr>
+        <w:t>Rangga : Anjir, gua baru inget…dia kan yang di mimpi gua!</w:t>
+      </w:r>
+    </w:p>
+    <w:p>
+      <w:pPr>
+        <w:rPr>
+          <w:rFonts w:ascii="Comic Sans MS" w:hAnsi="Comic Sans MS"/>
+          <w:sz w:val="24"/>
+        </w:rPr>
+      </w:pPr>
+      <w:r>
+        <w:rPr>
+          <w:rFonts w:ascii="Comic Sans MS" w:hAnsi="Comic Sans MS"/>
+          <w:sz w:val="24"/>
+        </w:rPr>
+        <w:t>Rangga : dia orang yang sama kaya yang gua tabrak kemaren</w:t>
+      </w:r>
+    </w:p>
+    <w:p>
+      <w:pPr>
+        <w:rPr>
+          <w:rFonts w:ascii="Comic Sans MS" w:hAnsi="Comic Sans MS"/>
+          <w:sz w:val="24"/>
+        </w:rPr>
+      </w:pPr>
+      <w:r>
+        <w:rPr>
+          <w:rFonts w:ascii="Comic Sans MS" w:hAnsi="Comic Sans MS"/>
+          <w:sz w:val="24"/>
+        </w:rPr>
+        <w:t>Rangga : Persis banget sama yang di mimpi gue!</w:t>
+      </w:r>
+    </w:p>
+    <w:p>
+      <w:pPr>
+        <w:rPr>
+          <w:rFonts w:ascii="Comic Sans MS" w:hAnsi="Comic Sans MS"/>
+          <w:sz w:val="24"/>
+        </w:rPr>
+      </w:pPr>
+      <w:r>
+        <w:rPr>
+          <w:rFonts w:ascii="Comic Sans MS" w:hAnsi="Comic Sans MS"/>
+          <w:sz w:val="24"/>
+        </w:rPr>
+        <w:t>Rangga : ……</w:t>
+      </w:r>
+    </w:p>
+    <w:p>
+      <w:pPr>
+        <w:rPr>
+          <w:rFonts w:ascii="Comic Sans MS" w:hAnsi="Comic Sans MS"/>
+          <w:sz w:val="24"/>
+        </w:rPr>
+      </w:pPr>
+      <w:r>
+        <w:rPr>
+          <w:rFonts w:ascii="Comic Sans MS" w:hAnsi="Comic Sans MS"/>
+          <w:sz w:val="24"/>
+        </w:rPr>
+        <w:t>Rangga : diary?</w:t>
+      </w:r>
+    </w:p>
+    <w:p>
+      <w:pPr>
+        <w:rPr>
+          <w:rFonts w:ascii="Comic Sans MS" w:hAnsi="Comic Sans MS"/>
+          <w:sz w:val="24"/>
+        </w:rPr>
+      </w:pPr>
+      <w:r>
+        <w:rPr>
+          <w:rFonts w:ascii="Comic Sans MS" w:hAnsi="Comic Sans MS"/>
+          <w:sz w:val="24"/>
+        </w:rPr>
+        <w:lastRenderedPageBreak/>
+        <w:t>Rangga : ini kan diary nya dia!</w:t>
+      </w:r>
+    </w:p>
+    <w:p>
+      <w:pPr>
+        <w:rPr>
+          <w:rFonts w:ascii="Comic Sans MS" w:hAnsi="Comic Sans MS"/>
+          <w:sz w:val="24"/>
+        </w:rPr>
+      </w:pPr>
+      <w:r>
+        <w:rPr>
+          <w:rFonts w:ascii="Comic Sans MS" w:hAnsi="Comic Sans MS"/>
+          <w:sz w:val="24"/>
+        </w:rPr>
+        <w:t xml:space="preserve">Rangga : </w:t>
+      </w:r>
+      <w:r>
+        <w:rPr>
+          <w:rFonts w:ascii="Comic Sans MS" w:hAnsi="Comic Sans MS"/>
+          <w:sz w:val="24"/>
+        </w:rPr>
+        <w:t>kebetulan banget…</w:t>
+      </w:r>
+    </w:p>
+    <w:p>
+      <w:pPr>
+        <w:rPr>
+          <w:rFonts w:ascii="Comic Sans MS" w:hAnsi="Comic Sans MS"/>
+          <w:sz w:val="24"/>
+        </w:rPr>
+      </w:pPr>
+      <w:r>
+        <w:rPr>
+          <w:rFonts w:ascii="Comic Sans MS" w:hAnsi="Comic Sans MS"/>
+          <w:sz w:val="24"/>
+        </w:rPr>
+        <w:t>Rangga : nanti gua bakal balikin sekalian gua mau ngobrol sama dia soal mimpi gua!</w:t>
+      </w:r>
+    </w:p>
+    <w:p>
+      <w:pPr>
+        <w:rPr>
+          <w:rFonts w:ascii="Comic Sans MS" w:hAnsi="Comic Sans MS"/>
+          <w:sz w:val="24"/>
+        </w:rPr>
+      </w:pPr>
+      <w:r>
+        <w:rPr>
+          <w:rFonts w:ascii="Comic Sans MS" w:hAnsi="Comic Sans MS"/>
+          <w:sz w:val="24"/>
+        </w:rPr>
+        <w:t>Scene kelas</w:t>
+      </w:r>
+    </w:p>
+    <w:p>
+      <w:pPr>
+        <w:rPr>
+          <w:rFonts w:ascii="Comic Sans MS" w:hAnsi="Comic Sans MS"/>
+          <w:sz w:val="24"/>
+        </w:rPr>
+      </w:pPr>
+    </w:p>
+    <w:p>
+      <w:pPr>
+        <w:rPr>
+          <w:rFonts w:ascii="Comic Sans MS" w:hAnsi="Comic Sans MS"/>
+          <w:sz w:val="24"/>
+        </w:rPr>
+      </w:pPr>
     </w:p>
     <w:p>
       <w:pPr>

</xml_diff>